<commit_message>
Update event planning doc
</commit_message>
<xml_diff>
--- a/Weekly Assignment 5_Events_Planning.docx
+++ b/Weekly Assignment 5_Events_Planning.docx
@@ -21,7 +21,14 @@
           <w:sz w:val="28"/>
           <w:szCs w:val="28"/>
         </w:rPr>
-        <w:t xml:space="preserve"> 4</w:t>
+        <w:t xml:space="preserve"> </w:t>
+      </w:r>
+      <w:r>
+        <w:rPr>
+          <w:sz w:val="28"/>
+          <w:szCs w:val="28"/>
+        </w:rPr>
+        <w:t>5</w:t>
       </w:r>
       <w:r>
         <w:rPr>
@@ -43,14 +50,14 @@
         <w:tblLook w:val="04A0" w:firstRow="1" w:lastRow="0" w:firstColumn="1" w:lastColumn="0" w:noHBand="0" w:noVBand="1"/>
       </w:tblPr>
       <w:tblGrid>
-        <w:gridCol w:w="2189"/>
-        <w:gridCol w:w="2082"/>
-        <w:gridCol w:w="5079"/>
+        <w:gridCol w:w="2335"/>
+        <w:gridCol w:w="1943"/>
+        <w:gridCol w:w="5072"/>
       </w:tblGrid>
       <w:tr>
         <w:tc>
           <w:tcPr>
-            <w:tcW w:w="2337" w:type="dxa"/>
+            <w:tcW w:w="2335" w:type="dxa"/>
           </w:tcPr>
           <w:p>
             <w:pPr>
@@ -77,7 +84,7 @@
         </w:tc>
         <w:tc>
           <w:tcPr>
-            <w:tcW w:w="2337" w:type="dxa"/>
+            <w:tcW w:w="1943" w:type="dxa"/>
           </w:tcPr>
           <w:p>
             <w:pPr>
@@ -97,7 +104,7 @@
         </w:tc>
         <w:tc>
           <w:tcPr>
-            <w:tcW w:w="5760" w:type="dxa"/>
+            <w:tcW w:w="5072" w:type="dxa"/>
           </w:tcPr>
           <w:p>
             <w:pPr>
@@ -126,22 +133,20 @@
       <w:tr>
         <w:tc>
           <w:tcPr>
-            <w:tcW w:w="2337" w:type="dxa"/>
-          </w:tcPr>
-          <w:p>
-            <w:proofErr w:type="spellStart"/>
+            <w:tcW w:w="2335" w:type="dxa"/>
+          </w:tcPr>
+          <w:p>
             <w:r>
               <w:t>btnC</w:t>
             </w:r>
             <w:r>
               <w:t>alc</w:t>
             </w:r>
-            <w:proofErr w:type="spellEnd"/>
-          </w:p>
-        </w:tc>
-        <w:tc>
-          <w:tcPr>
-            <w:tcW w:w="2337" w:type="dxa"/>
+          </w:p>
+        </w:tc>
+        <w:tc>
+          <w:tcPr>
+            <w:tcW w:w="1943" w:type="dxa"/>
           </w:tcPr>
           <w:p>
             <w:r>
@@ -156,114 +161,105 @@
         </w:tc>
         <w:tc>
           <w:tcPr>
-            <w:tcW w:w="5760" w:type="dxa"/>
-          </w:tcPr>
+            <w:tcW w:w="5072" w:type="dxa"/>
+          </w:tcPr>
+          <w:p>
+            <w:r>
+              <w:t>Uses</w:t>
+            </w:r>
+            <w:r>
+              <w:t xml:space="preserve"> conditionals to validate input to be within 1-20</w:t>
+            </w:r>
+          </w:p>
+          <w:p>
+            <w:r>
+              <w:t>Checks which rad btn checked to adjust cost</w:t>
+            </w:r>
+          </w:p>
+          <w:p>
+            <w:r>
+              <w:t>Calculates cost &amp; converts to and from String</w:t>
+            </w:r>
+          </w:p>
           <w:p>
             <w:r>
               <w:t xml:space="preserve">Displays </w:t>
             </w:r>
             <w:r>
-              <w:t>cost of convention type</w:t>
-            </w:r>
-            <w:r>
-              <w:br/>
-              <w:t xml:space="preserve">Calculates cost &amp; converts to and from </w:t>
-            </w:r>
-            <w:proofErr w:type="gramStart"/>
-            <w:r>
-              <w:t>String</w:t>
-            </w:r>
-            <w:proofErr w:type="gramEnd"/>
-          </w:p>
-          <w:p>
-            <w:r>
-              <w:t xml:space="preserve">Uses try-catch to catch </w:t>
-            </w:r>
-            <w:proofErr w:type="spellStart"/>
-            <w:r>
-              <w:t>FormatException</w:t>
-            </w:r>
-            <w:proofErr w:type="spellEnd"/>
-            <w:r>
-              <w:t xml:space="preserve">: Clears </w:t>
-            </w:r>
-            <w:proofErr w:type="gramStart"/>
-            <w:r>
-              <w:t>input</w:t>
-            </w:r>
-            <w:proofErr w:type="gramEnd"/>
-          </w:p>
-          <w:p>
-            <w:r>
-              <w:t>and resets focus onto</w:t>
-            </w:r>
-            <w:r>
-              <w:t xml:space="preserve"> </w:t>
-            </w:r>
-            <w:proofErr w:type="spellStart"/>
-            <w:r>
-              <w:t>txtGroup</w:t>
-            </w:r>
-            <w:proofErr w:type="spellEnd"/>
+              <w:t>estimated total cost</w:t>
+            </w:r>
+          </w:p>
+          <w:p>
+            <w:r>
+              <w:t>Initiates msgBox alert with invalid input</w:t>
+            </w:r>
           </w:p>
         </w:tc>
       </w:tr>
       <w:tr>
         <w:tc>
           <w:tcPr>
-            <w:tcW w:w="2337" w:type="dxa"/>
-          </w:tcPr>
-          <w:p>
-            <w:proofErr w:type="spellStart"/>
+            <w:tcW w:w="2335" w:type="dxa"/>
+          </w:tcPr>
+          <w:p>
             <w:r>
               <w:t>btn</w:t>
             </w:r>
             <w:r>
               <w:t>Clear</w:t>
             </w:r>
-            <w:proofErr w:type="spellEnd"/>
-          </w:p>
-        </w:tc>
-        <w:tc>
-          <w:tcPr>
-            <w:tcW w:w="2337" w:type="dxa"/>
+          </w:p>
+        </w:tc>
+        <w:tc>
+          <w:tcPr>
+            <w:tcW w:w="1943" w:type="dxa"/>
           </w:tcPr>
           <w:p>
             <w:r>
               <w:t>Click</w:t>
             </w:r>
           </w:p>
-        </w:tc>
-        <w:tc>
-          <w:tcPr>
-            <w:tcW w:w="5760" w:type="dxa"/>
-          </w:tcPr>
-          <w:p>
-            <w:r>
-              <w:t xml:space="preserve">Cancels the txt input and refocuses on </w:t>
-            </w:r>
-            <w:proofErr w:type="spellStart"/>
-            <w:r>
-              <w:t>txtGroup</w:t>
-            </w:r>
-            <w:proofErr w:type="spellEnd"/>
+          <w:p>
+            <w:r>
+              <w:t>Or Esc Key</w:t>
+            </w:r>
+          </w:p>
+        </w:tc>
+        <w:tc>
+          <w:tcPr>
+            <w:tcW w:w="5072" w:type="dxa"/>
+          </w:tcPr>
+          <w:p>
+            <w:r>
+              <w:t>Cancels the txt input and refocuses on txtGroup</w:t>
+            </w:r>
+          </w:p>
+          <w:p>
+            <w:r>
+              <w:t>Resets radSuperhero to Checked</w:t>
+            </w:r>
           </w:p>
         </w:tc>
       </w:tr>
       <w:tr>
         <w:tc>
           <w:tcPr>
-            <w:tcW w:w="2337" w:type="dxa"/>
+            <w:tcW w:w="2335" w:type="dxa"/>
           </w:tcPr>
           <w:p>
             <w:r>
               <w:t>Form1</w:t>
             </w:r>
           </w:p>
-        </w:tc>
-        <w:tc>
-          <w:tcPr>
-            <w:tcW w:w="2337" w:type="dxa"/>
+          <w:p>
+            <w:r>
+              <w:t>*Note: not renamed as per project instructions</w:t>
+            </w:r>
+          </w:p>
+        </w:tc>
+        <w:tc>
+          <w:tcPr>
+            <w:tcW w:w="1943" w:type="dxa"/>
           </w:tcPr>
           <w:p>
             <w:r>
@@ -273,21 +269,31 @@
         </w:tc>
         <w:tc>
           <w:tcPr>
-            <w:tcW w:w="5760" w:type="dxa"/>
-          </w:tcPr>
-          <w:p>
-            <w:r>
-              <w:t xml:space="preserve">Cancels input from text </w:t>
-            </w:r>
-            <w:proofErr w:type="gramStart"/>
-            <w:r>
-              <w:t>box</w:t>
-            </w:r>
-            <w:proofErr w:type="gramEnd"/>
+            <w:tcW w:w="5072" w:type="dxa"/>
+          </w:tcPr>
+          <w:p>
+            <w:r>
+              <w:t>Cancels input from text box</w:t>
+            </w:r>
           </w:p>
           <w:p>
             <w:r>
               <w:t>Sets focus on number of nights text box</w:t>
+            </w:r>
+          </w:p>
+          <w:p>
+            <w:r>
+              <w:t>Opens in center of screen</w:t>
+            </w:r>
+          </w:p>
+          <w:p>
+            <w:r>
+              <w:t>Focus starts on txtGroup</w:t>
+            </w:r>
+          </w:p>
+          <w:p>
+            <w:r>
+              <w:t>Sets radSuperhero to Checked</w:t>
             </w:r>
           </w:p>
         </w:tc>
@@ -295,68 +301,52 @@
       <w:tr>
         <w:tc>
           <w:tcPr>
-            <w:tcW w:w="2337" w:type="dxa"/>
-          </w:tcPr>
-          <w:p>
-            <w:proofErr w:type="spellStart"/>
+            <w:tcW w:w="2335" w:type="dxa"/>
+          </w:tcPr>
+          <w:p>
             <w:r>
               <w:t>lblCost</w:t>
             </w:r>
-            <w:proofErr w:type="spellEnd"/>
-          </w:p>
-        </w:tc>
-        <w:tc>
-          <w:tcPr>
-            <w:tcW w:w="2337" w:type="dxa"/>
-          </w:tcPr>
-          <w:p>
-            <w:r>
-              <w:t>Load</w:t>
-            </w:r>
-          </w:p>
-        </w:tc>
-        <w:tc>
-          <w:tcPr>
-            <w:tcW w:w="5760" w:type="dxa"/>
-          </w:tcPr>
-          <w:p>
-            <w:r>
-              <w:t xml:space="preserve">Opens in center of </w:t>
-            </w:r>
-            <w:proofErr w:type="gramStart"/>
-            <w:r>
-              <w:t>screen</w:t>
-            </w:r>
-            <w:proofErr w:type="gramEnd"/>
-          </w:p>
-          <w:p>
-            <w:r>
-              <w:t xml:space="preserve">Focus starts on </w:t>
-            </w:r>
-            <w:proofErr w:type="spellStart"/>
-            <w:r>
-              <w:t>txtGroup</w:t>
-            </w:r>
-            <w:proofErr w:type="spellEnd"/>
+          </w:p>
+        </w:tc>
+        <w:tc>
+          <w:tcPr>
+            <w:tcW w:w="1943" w:type="dxa"/>
+          </w:tcPr>
+          <w:p>
+            <w:r>
+              <w:t>None</w:t>
+            </w:r>
+          </w:p>
+        </w:tc>
+        <w:tc>
+          <w:tcPr>
+            <w:tcW w:w="5072" w:type="dxa"/>
+          </w:tcPr>
+          <w:p>
+            <w:r>
+              <w:t>Displays cost estimate heading</w:t>
+            </w:r>
+            <w:r>
+              <w:t>/text</w:t>
+            </w:r>
           </w:p>
         </w:tc>
       </w:tr>
       <w:tr>
         <w:tc>
           <w:tcPr>
-            <w:tcW w:w="2337" w:type="dxa"/>
-          </w:tcPr>
-          <w:p>
-            <w:proofErr w:type="spellStart"/>
+            <w:tcW w:w="2335" w:type="dxa"/>
+          </w:tcPr>
+          <w:p>
             <w:r>
               <w:t>lblHeading</w:t>
             </w:r>
-            <w:proofErr w:type="spellEnd"/>
-          </w:p>
-        </w:tc>
-        <w:tc>
-          <w:tcPr>
-            <w:tcW w:w="2337" w:type="dxa"/>
+          </w:p>
+        </w:tc>
+        <w:tc>
+          <w:tcPr>
+            <w:tcW w:w="1943" w:type="dxa"/>
           </w:tcPr>
           <w:p>
             <w:r>
@@ -366,7 +356,7 @@
         </w:tc>
         <w:tc>
           <w:tcPr>
-            <w:tcW w:w="5760" w:type="dxa"/>
+            <w:tcW w:w="5072" w:type="dxa"/>
           </w:tcPr>
           <w:p>
             <w:r>
@@ -378,19 +368,17 @@
       <w:tr>
         <w:tc>
           <w:tcPr>
-            <w:tcW w:w="2337" w:type="dxa"/>
-          </w:tcPr>
-          <w:p>
-            <w:proofErr w:type="spellStart"/>
+            <w:tcW w:w="2335" w:type="dxa"/>
+          </w:tcPr>
+          <w:p>
             <w:r>
               <w:t>lblPrice</w:t>
             </w:r>
-            <w:proofErr w:type="spellEnd"/>
-          </w:p>
-        </w:tc>
-        <w:tc>
-          <w:tcPr>
-            <w:tcW w:w="2337" w:type="dxa"/>
+          </w:p>
+        </w:tc>
+        <w:tc>
+          <w:tcPr>
+            <w:tcW w:w="1943" w:type="dxa"/>
           </w:tcPr>
           <w:p>
             <w:r>
@@ -400,11 +388,19 @@
         </w:tc>
         <w:tc>
           <w:tcPr>
-            <w:tcW w:w="5760" w:type="dxa"/>
-          </w:tcPr>
-          <w:p>
-            <w:r>
-              <w:t>Shows price per night</w:t>
+            <w:tcW w:w="5072" w:type="dxa"/>
+          </w:tcPr>
+          <w:p>
+            <w:r>
+              <w:t>Shows pr</w:t>
+            </w:r>
+            <w:r>
+              <w:t>ice once calculated</w:t>
+            </w:r>
+          </w:p>
+          <w:p>
+            <w:r>
+              <w:t>Blank on load &amp; after btnClear clicked</w:t>
             </w:r>
           </w:p>
         </w:tc>
@@ -412,22 +408,20 @@
       <w:tr>
         <w:tc>
           <w:tcPr>
-            <w:tcW w:w="2337" w:type="dxa"/>
-          </w:tcPr>
-          <w:p>
-            <w:proofErr w:type="spellStart"/>
+            <w:tcW w:w="2335" w:type="dxa"/>
+          </w:tcPr>
+          <w:p>
             <w:r>
               <w:t>txt</w:t>
             </w:r>
             <w:r>
               <w:t>Group</w:t>
             </w:r>
-            <w:proofErr w:type="spellEnd"/>
-          </w:p>
-        </w:tc>
-        <w:tc>
-          <w:tcPr>
-            <w:tcW w:w="2337" w:type="dxa"/>
+          </w:p>
+        </w:tc>
+        <w:tc>
+          <w:tcPr>
+            <w:tcW w:w="1943" w:type="dxa"/>
           </w:tcPr>
           <w:p>
             <w:r>
@@ -437,29 +431,19 @@
         </w:tc>
         <w:tc>
           <w:tcPr>
-            <w:tcW w:w="5760" w:type="dxa"/>
-          </w:tcPr>
-          <w:p>
-            <w:r>
-              <w:t xml:space="preserve">Takes user input for number of </w:t>
-            </w:r>
-            <w:proofErr w:type="gramStart"/>
-            <w:r>
-              <w:t>nights</w:t>
-            </w:r>
-            <w:proofErr w:type="gramEnd"/>
-          </w:p>
-          <w:p>
-            <w:r>
-              <w:t xml:space="preserve">Has focus when form loads &amp; when </w:t>
-            </w:r>
-            <w:proofErr w:type="spellStart"/>
-            <w:r>
-              <w:t>btnClear</w:t>
-            </w:r>
-            <w:proofErr w:type="spellEnd"/>
-            <w:r>
-              <w:t xml:space="preserve"> clicked</w:t>
+            <w:tcW w:w="5072" w:type="dxa"/>
+          </w:tcPr>
+          <w:p>
+            <w:r>
+              <w:t>Takes user</w:t>
+            </w:r>
+            <w:r>
+              <w:t xml:space="preserve"> input for the number of people in group</w:t>
+            </w:r>
+          </w:p>
+          <w:p>
+            <w:r>
+              <w:t>Has focus when form loads &amp; when btnClear clicked</w:t>
             </w:r>
           </w:p>
         </w:tc>
@@ -467,33 +451,39 @@
       <w:tr>
         <w:tc>
           <w:tcPr>
-            <w:tcW w:w="2337" w:type="dxa"/>
-          </w:tcPr>
-          <w:p>
-            <w:proofErr w:type="spellStart"/>
-            <w:r>
-              <w:t>grpType</w:t>
-            </w:r>
-            <w:proofErr w:type="spellEnd"/>
-          </w:p>
-        </w:tc>
-        <w:tc>
-          <w:tcPr>
-            <w:tcW w:w="2337" w:type="dxa"/>
-          </w:tcPr>
-          <w:p>
-            <w:r>
-              <w:t>None</w:t>
-            </w:r>
-          </w:p>
-        </w:tc>
-        <w:tc>
-          <w:tcPr>
-            <w:tcW w:w="5760" w:type="dxa"/>
-          </w:tcPr>
-          <w:p>
-            <w:r>
-              <w:t>Shows total cost once calculated</w:t>
+            <w:tcW w:w="2335" w:type="dxa"/>
+          </w:tcPr>
+          <w:p>
+            <w:r>
+              <w:t>radCon</w:t>
+            </w:r>
+            <w:r>
+              <w:t>vention</w:t>
+            </w:r>
+          </w:p>
+        </w:tc>
+        <w:tc>
+          <w:tcPr>
+            <w:tcW w:w="1943" w:type="dxa"/>
+          </w:tcPr>
+          <w:p>
+            <w:r>
+              <w:t>Click</w:t>
+            </w:r>
+          </w:p>
+        </w:tc>
+        <w:tc>
+          <w:tcPr>
+            <w:tcW w:w="5072" w:type="dxa"/>
+          </w:tcPr>
+          <w:p>
+            <w:r>
+              <w:t>Determines cost of tickets as Convention rate</w:t>
+            </w:r>
+          </w:p>
+          <w:p>
+            <w:r>
+              <w:t>Checked on Load</w:t>
             </w:r>
           </w:p>
         </w:tc>
@@ -501,19 +491,17 @@
       <w:tr>
         <w:tc>
           <w:tcPr>
-            <w:tcW w:w="2337" w:type="dxa"/>
-          </w:tcPr>
-          <w:p>
-            <w:proofErr w:type="spellStart"/>
-            <w:r>
-              <w:t>radCon</w:t>
-            </w:r>
-            <w:proofErr w:type="spellEnd"/>
-          </w:p>
-        </w:tc>
-        <w:tc>
-          <w:tcPr>
-            <w:tcW w:w="2337" w:type="dxa"/>
+            <w:tcW w:w="2335" w:type="dxa"/>
+          </w:tcPr>
+          <w:p>
+            <w:r>
+              <w:t>radAutograph</w:t>
+            </w:r>
+          </w:p>
+        </w:tc>
+        <w:tc>
+          <w:tcPr>
+            <w:tcW w:w="1943" w:type="dxa"/>
           </w:tcPr>
           <w:p>
             <w:r>
@@ -523,27 +511,40 @@
         </w:tc>
         <w:tc>
           <w:tcPr>
-            <w:tcW w:w="5760" w:type="dxa"/>
-          </w:tcPr>
-          <w:p/>
+            <w:tcW w:w="5072" w:type="dxa"/>
+          </w:tcPr>
+          <w:p>
+            <w:r>
+              <w:t xml:space="preserve">Determines cost of tickets as </w:t>
+            </w:r>
+            <w:r>
+              <w:t>Autograph</w:t>
+            </w:r>
+            <w:r>
+              <w:t xml:space="preserve"> rate</w:t>
+            </w:r>
+          </w:p>
+          <w:p>
+            <w:r>
+              <w:t>Unchecked on Load</w:t>
+            </w:r>
+          </w:p>
         </w:tc>
       </w:tr>
       <w:tr>
         <w:tc>
           <w:tcPr>
-            <w:tcW w:w="2337" w:type="dxa"/>
-          </w:tcPr>
-          <w:p>
-            <w:proofErr w:type="spellStart"/>
-            <w:r>
-              <w:t>radAutograph</w:t>
-            </w:r>
-            <w:proofErr w:type="spellEnd"/>
-          </w:p>
-        </w:tc>
-        <w:tc>
-          <w:tcPr>
-            <w:tcW w:w="2337" w:type="dxa"/>
+            <w:tcW w:w="2335" w:type="dxa"/>
+          </w:tcPr>
+          <w:p>
+            <w:r>
+              <w:t>radSuperhero</w:t>
+            </w:r>
+          </w:p>
+        </w:tc>
+        <w:tc>
+          <w:tcPr>
+            <w:tcW w:w="1943" w:type="dxa"/>
           </w:tcPr>
           <w:p>
             <w:r>
@@ -553,42 +554,24 @@
         </w:tc>
         <w:tc>
           <w:tcPr>
-            <w:tcW w:w="5760" w:type="dxa"/>
-          </w:tcPr>
-          <w:p/>
-        </w:tc>
-      </w:tr>
-      <w:tr>
-        <w:tc>
-          <w:tcPr>
-            <w:tcW w:w="2337" w:type="dxa"/>
-          </w:tcPr>
-          <w:p>
-            <w:proofErr w:type="spellStart"/>
-            <w:r>
-              <w:t>rad</w:t>
-            </w:r>
-            <w:r>
-              <w:t>SuperHero</w:t>
-            </w:r>
-            <w:proofErr w:type="spellEnd"/>
-          </w:p>
-        </w:tc>
-        <w:tc>
-          <w:tcPr>
-            <w:tcW w:w="2337" w:type="dxa"/>
-          </w:tcPr>
-          <w:p>
-            <w:r>
-              <w:t>Click</w:t>
-            </w:r>
-          </w:p>
-        </w:tc>
-        <w:tc>
-          <w:tcPr>
-            <w:tcW w:w="5760" w:type="dxa"/>
-          </w:tcPr>
-          <w:p/>
+            <w:tcW w:w="5072" w:type="dxa"/>
+          </w:tcPr>
+          <w:p>
+            <w:r>
+              <w:t xml:space="preserve">Determines cost of tickets as </w:t>
+            </w:r>
+            <w:r>
+              <w:t>Superhero</w:t>
+            </w:r>
+            <w:r>
+              <w:t xml:space="preserve"> rate</w:t>
+            </w:r>
+          </w:p>
+          <w:p>
+            <w:r>
+              <w:t>Unchecked on Load</w:t>
+            </w:r>
+          </w:p>
         </w:tc>
       </w:tr>
     </w:tbl>

</xml_diff>